<commit_message>
Add Prescription -> editer to textarea
</commit_message>
<xml_diff>
--- a/server/read.docx
+++ b/server/read.docx
@@ -9,8 +9,13 @@
       </w:r>
     </w:p>
     <w:p>
-      <w:r>
-        <w:t>step 1. https://dashboard.ngrok.com/get-started/setup</w:t>
+      <w:proofErr w:type="gramStart"/>
+      <w:r>
+        <w:t>step</w:t>
+      </w:r>
+      <w:proofErr w:type="gramEnd"/>
+      <w:r>
+        <w:t xml:space="preserve"> 1. https://dashboard.ngrok.com/get-started/setup</w:t>
       </w:r>
     </w:p>
     <w:p>
@@ -81,14 +86,25 @@
       <w:r>
         <w:t xml:space="preserve">And copy </w:t>
       </w:r>
-      <w:r>
-        <w:rPr>
-          <w:rFonts w:ascii="Segoe UI" w:hAnsi="Segoe UI" w:cs="Segoe UI"/>
-          <w:sz w:val="21"/>
-          <w:szCs w:val="21"/>
-          <w:shd w:val="clear" w:color="auto" w:fill="FFFFFF"/>
-        </w:rPr>
-        <w:t>authtoken form your connected account.</w:t>
+      <w:proofErr w:type="spellStart"/>
+      <w:r>
+        <w:rPr>
+          <w:rFonts w:ascii="Segoe UI" w:hAnsi="Segoe UI" w:cs="Segoe UI"/>
+          <w:sz w:val="21"/>
+          <w:szCs w:val="21"/>
+          <w:shd w:val="clear" w:color="auto" w:fill="FFFFFF"/>
+        </w:rPr>
+        <w:t>authtoken</w:t>
+      </w:r>
+      <w:proofErr w:type="spellEnd"/>
+      <w:r>
+        <w:rPr>
+          <w:rFonts w:ascii="Segoe UI" w:hAnsi="Segoe UI" w:cs="Segoe UI"/>
+          <w:sz w:val="21"/>
+          <w:szCs w:val="21"/>
+          <w:shd w:val="clear" w:color="auto" w:fill="FFFFFF"/>
+        </w:rPr>
+        <w:t> form your connected account.</w:t>
       </w:r>
     </w:p>
     <w:p>
@@ -171,7 +187,27 @@
           <w:szCs w:val="21"/>
           <w:shd w:val="clear" w:color="auto" w:fill="FFFFFF"/>
         </w:rPr>
-        <w:t>Step3. Open cmd line</w:t>
+        <w:t xml:space="preserve">Step3. Open </w:t>
+      </w:r>
+      <w:proofErr w:type="spellStart"/>
+      <w:r>
+        <w:rPr>
+          <w:rFonts w:ascii="Segoe UI" w:hAnsi="Segoe UI" w:cs="Segoe UI"/>
+          <w:sz w:val="21"/>
+          <w:szCs w:val="21"/>
+          <w:shd w:val="clear" w:color="auto" w:fill="FFFFFF"/>
+        </w:rPr>
+        <w:t>cmd</w:t>
+      </w:r>
+      <w:proofErr w:type="spellEnd"/>
+      <w:r>
+        <w:rPr>
+          <w:rFonts w:ascii="Segoe UI" w:hAnsi="Segoe UI" w:cs="Segoe UI"/>
+          <w:sz w:val="21"/>
+          <w:szCs w:val="21"/>
+          <w:shd w:val="clear" w:color="auto" w:fill="FFFFFF"/>
+        </w:rPr>
+        <w:t xml:space="preserve"> line</w:t>
       </w:r>
     </w:p>
     <w:p>
@@ -271,6 +307,7 @@
         </w:rPr>
         <w:t xml:space="preserve">And type </w:t>
       </w:r>
+      <w:proofErr w:type="spellStart"/>
       <w:r>
         <w:rPr>
           <w:rFonts w:ascii="Segoe UI" w:hAnsi="Segoe UI" w:cs="Segoe UI"/>
@@ -281,6 +318,7 @@
         </w:rPr>
         <w:t>cmd</w:t>
       </w:r>
+      <w:proofErr w:type="spellEnd"/>
       <w:r>
         <w:rPr>
           <w:rFonts w:ascii="Segoe UI" w:hAnsi="Segoe UI" w:cs="Segoe UI"/>
@@ -299,6 +337,1019 @@
           <w:shd w:val="clear" w:color="auto" w:fill="FFFFFF"/>
         </w:rPr>
         <w:t>then click ok button</w:t>
+      </w:r>
+    </w:p>
+    <w:p>
+      <w:pPr>
+        <w:rPr>
+          <w:rFonts w:ascii="Segoe UI" w:hAnsi="Segoe UI" w:cs="Segoe UI"/>
+          <w:sz w:val="21"/>
+          <w:szCs w:val="21"/>
+          <w:shd w:val="clear" w:color="auto" w:fill="FFFFFF"/>
+        </w:rPr>
+      </w:pPr>
+      <w:r>
+        <w:rPr>
+          <w:noProof/>
+        </w:rPr>
+        <w:drawing>
+          <wp:inline distT="0" distB="0" distL="0" distR="0" wp14:anchorId="22B9F914" wp14:editId="1EB4B815">
+            <wp:extent cx="5943600" cy="3714750"/>
+            <wp:effectExtent l="0" t="0" r="0" b="0"/>
+            <wp:docPr id="4" name="Picture 4"/>
+            <wp:cNvGraphicFramePr>
+              <a:graphicFrameLocks xmlns:a="http://schemas.openxmlformats.org/drawingml/2006/main" noChangeAspect="1"/>
+            </wp:cNvGraphicFramePr>
+            <a:graphic xmlns:a="http://schemas.openxmlformats.org/drawingml/2006/main">
+              <a:graphicData uri="http://schemas.openxmlformats.org/drawingml/2006/picture">
+                <pic:pic xmlns:pic="http://schemas.openxmlformats.org/drawingml/2006/picture">
+                  <pic:nvPicPr>
+                    <pic:cNvPr id="0" name=""/>
+                    <pic:cNvPicPr/>
+                  </pic:nvPicPr>
+                  <pic:blipFill>
+                    <a:blip r:embed="rId8"/>
+                    <a:stretch>
+                      <a:fillRect/>
+                    </a:stretch>
+                  </pic:blipFill>
+                  <pic:spPr>
+                    <a:xfrm>
+                      <a:off x="0" y="0"/>
+                      <a:ext cx="5943600" cy="3714750"/>
+                    </a:xfrm>
+                    <a:prstGeom prst="rect">
+                      <a:avLst/>
+                    </a:prstGeom>
+                  </pic:spPr>
+                </pic:pic>
+              </a:graphicData>
+            </a:graphic>
+          </wp:inline>
+        </w:drawing>
+      </w:r>
+    </w:p>
+    <w:p>
+      <w:pPr>
+        <w:rPr>
+          <w:rFonts w:ascii="Segoe UI" w:hAnsi="Segoe UI" w:cs="Segoe UI"/>
+          <w:sz w:val="21"/>
+          <w:szCs w:val="21"/>
+          <w:shd w:val="clear" w:color="auto" w:fill="FFFFFF"/>
+        </w:rPr>
+      </w:pPr>
+      <w:r>
+        <w:rPr>
+          <w:rFonts w:ascii="Segoe UI" w:hAnsi="Segoe UI" w:cs="Segoe UI"/>
+          <w:sz w:val="21"/>
+          <w:szCs w:val="21"/>
+          <w:shd w:val="clear" w:color="auto" w:fill="FFFFFF"/>
+        </w:rPr>
+        <w:lastRenderedPageBreak/>
+        <w:t xml:space="preserve">Step 3: Run bellow command </w:t>
+      </w:r>
+    </w:p>
+    <w:p>
+      <w:pPr>
+        <w:rPr>
+          <w:rFonts w:ascii="Segoe UI" w:hAnsi="Segoe UI" w:cs="Segoe UI"/>
+          <w:sz w:val="21"/>
+          <w:szCs w:val="21"/>
+          <w:shd w:val="clear" w:color="auto" w:fill="FFFFFF"/>
+        </w:rPr>
+      </w:pPr>
+      <w:r>
+        <w:rPr>
+          <w:rFonts w:ascii="Segoe UI" w:hAnsi="Segoe UI" w:cs="Segoe UI"/>
+          <w:sz w:val="21"/>
+          <w:szCs w:val="21"/>
+          <w:shd w:val="clear" w:color="auto" w:fill="FFFFFF"/>
+        </w:rPr>
+        <w:t xml:space="preserve">First </w:t>
+      </w:r>
+      <w:proofErr w:type="spellStart"/>
+      <w:r>
+        <w:rPr>
+          <w:rFonts w:ascii="Segoe UI" w:hAnsi="Segoe UI" w:cs="Segoe UI"/>
+          <w:sz w:val="21"/>
+          <w:szCs w:val="21"/>
+          <w:shd w:val="clear" w:color="auto" w:fill="FFFFFF"/>
+        </w:rPr>
+        <w:t>Goto</w:t>
+      </w:r>
+      <w:proofErr w:type="spellEnd"/>
+      <w:r>
+        <w:rPr>
+          <w:rFonts w:ascii="Segoe UI" w:hAnsi="Segoe UI" w:cs="Segoe UI"/>
+          <w:sz w:val="21"/>
+          <w:szCs w:val="21"/>
+          <w:shd w:val="clear" w:color="auto" w:fill="FFFFFF"/>
+        </w:rPr>
+        <w:t xml:space="preserve"> server directory which </w:t>
+      </w:r>
+      <w:proofErr w:type="gramStart"/>
+      <w:r>
+        <w:rPr>
+          <w:rFonts w:ascii="Segoe UI" w:hAnsi="Segoe UI" w:cs="Segoe UI"/>
+          <w:sz w:val="21"/>
+          <w:szCs w:val="21"/>
+          <w:shd w:val="clear" w:color="auto" w:fill="FFFFFF"/>
+        </w:rPr>
+        <w:t>path given bellow</w:t>
+      </w:r>
+      <w:proofErr w:type="gramEnd"/>
+      <w:r>
+        <w:rPr>
+          <w:rFonts w:ascii="Segoe UI" w:hAnsi="Segoe UI" w:cs="Segoe UI"/>
+          <w:sz w:val="21"/>
+          <w:szCs w:val="21"/>
+          <w:shd w:val="clear" w:color="auto" w:fill="FFFFFF"/>
+        </w:rPr>
+        <w:t xml:space="preserve"> </w:t>
+      </w:r>
+    </w:p>
+    <w:p>
+      <w:pPr>
+        <w:rPr>
+          <w:rFonts w:ascii="Segoe UI" w:hAnsi="Segoe UI" w:cs="Segoe UI"/>
+          <w:sz w:val="21"/>
+          <w:szCs w:val="21"/>
+          <w:shd w:val="clear" w:color="auto" w:fill="FFFFFF"/>
+        </w:rPr>
+      </w:pPr>
+      <w:r>
+        <w:rPr>
+          <w:rFonts w:ascii="Segoe UI" w:hAnsi="Segoe UI" w:cs="Segoe UI"/>
+          <w:sz w:val="21"/>
+          <w:szCs w:val="21"/>
+          <w:shd w:val="clear" w:color="auto" w:fill="FFFFFF"/>
+        </w:rPr>
+        <w:t>D:\xampp\htdocs\newvisionclinic\server</w:t>
+      </w:r>
+    </w:p>
+    <w:p>
+      <w:pPr>
+        <w:rPr>
+          <w:rFonts w:ascii="Segoe UI" w:hAnsi="Segoe UI" w:cs="Segoe UI"/>
+          <w:sz w:val="21"/>
+          <w:szCs w:val="21"/>
+          <w:shd w:val="clear" w:color="auto" w:fill="FFFFFF"/>
+        </w:rPr>
+      </w:pPr>
+      <w:r>
+        <w:rPr>
+          <w:rFonts w:ascii="Segoe UI" w:hAnsi="Segoe UI" w:cs="Segoe UI"/>
+          <w:sz w:val="21"/>
+          <w:szCs w:val="21"/>
+          <w:shd w:val="clear" w:color="auto" w:fill="FFFFFF"/>
+        </w:rPr>
+        <w:t xml:space="preserve">Process: </w:t>
+      </w:r>
+    </w:p>
+    <w:p>
+      <w:pPr>
+        <w:rPr>
+          <w:rFonts w:ascii="Segoe UI" w:hAnsi="Segoe UI" w:cs="Segoe UI"/>
+          <w:sz w:val="21"/>
+          <w:szCs w:val="21"/>
+          <w:shd w:val="clear" w:color="auto" w:fill="FFFFFF"/>
+        </w:rPr>
+      </w:pPr>
+      <w:r>
+        <w:rPr>
+          <w:noProof/>
+        </w:rPr>
+        <w:drawing>
+          <wp:inline distT="0" distB="0" distL="0" distR="0" wp14:anchorId="3A86DC36" wp14:editId="3673EBC7">
+            <wp:extent cx="5943600" cy="3714750"/>
+            <wp:effectExtent l="0" t="0" r="0" b="0"/>
+            <wp:docPr id="5" name="Picture 5"/>
+            <wp:cNvGraphicFramePr>
+              <a:graphicFrameLocks xmlns:a="http://schemas.openxmlformats.org/drawingml/2006/main" noChangeAspect="1"/>
+            </wp:cNvGraphicFramePr>
+            <a:graphic xmlns:a="http://schemas.openxmlformats.org/drawingml/2006/main">
+              <a:graphicData uri="http://schemas.openxmlformats.org/drawingml/2006/picture">
+                <pic:pic xmlns:pic="http://schemas.openxmlformats.org/drawingml/2006/picture">
+                  <pic:nvPicPr>
+                    <pic:cNvPr id="0" name=""/>
+                    <pic:cNvPicPr/>
+                  </pic:nvPicPr>
+                  <pic:blipFill>
+                    <a:blip r:embed="rId9"/>
+                    <a:stretch>
+                      <a:fillRect/>
+                    </a:stretch>
+                  </pic:blipFill>
+                  <pic:spPr>
+                    <a:xfrm>
+                      <a:off x="0" y="0"/>
+                      <a:ext cx="5943600" cy="3714750"/>
+                    </a:xfrm>
+                    <a:prstGeom prst="rect">
+                      <a:avLst/>
+                    </a:prstGeom>
+                  </pic:spPr>
+                </pic:pic>
+              </a:graphicData>
+            </a:graphic>
+          </wp:inline>
+        </w:drawing>
+      </w:r>
+    </w:p>
+    <w:p>
+      <w:pPr>
+        <w:rPr>
+          <w:rFonts w:ascii="Segoe UI" w:hAnsi="Segoe UI" w:cs="Segoe UI"/>
+          <w:b/>
+          <w:sz w:val="21"/>
+          <w:szCs w:val="21"/>
+          <w:shd w:val="clear" w:color="auto" w:fill="FFFFFF"/>
+        </w:rPr>
+      </w:pPr>
+      <w:r>
+        <w:rPr>
+          <w:rFonts w:ascii="Segoe UI" w:hAnsi="Segoe UI" w:cs="Segoe UI"/>
+          <w:sz w:val="21"/>
+          <w:szCs w:val="21"/>
+          <w:shd w:val="clear" w:color="auto" w:fill="FFFFFF"/>
+        </w:rPr>
+        <w:t xml:space="preserve">Step4. Copy </w:t>
+      </w:r>
+      <w:proofErr w:type="spellStart"/>
+      <w:r>
+        <w:rPr>
+          <w:rFonts w:ascii="Segoe UI" w:hAnsi="Segoe UI" w:cs="Segoe UI"/>
+          <w:sz w:val="21"/>
+          <w:szCs w:val="21"/>
+          <w:shd w:val="clear" w:color="auto" w:fill="FFFFFF"/>
+        </w:rPr>
+        <w:t>auth</w:t>
+      </w:r>
+      <w:proofErr w:type="spellEnd"/>
+      <w:r>
+        <w:rPr>
+          <w:rFonts w:ascii="Segoe UI" w:hAnsi="Segoe UI" w:cs="Segoe UI"/>
+          <w:sz w:val="21"/>
+          <w:szCs w:val="21"/>
+          <w:shd w:val="clear" w:color="auto" w:fill="FFFFFF"/>
+        </w:rPr>
+        <w:t xml:space="preserve"> token form</w:t>
+      </w:r>
+      <w:r>
+        <w:rPr>
+          <w:rFonts w:ascii="Segoe UI" w:hAnsi="Segoe UI" w:cs="Segoe UI"/>
+          <w:sz w:val="21"/>
+          <w:szCs w:val="21"/>
+          <w:shd w:val="clear" w:color="auto" w:fill="FFFFFF"/>
+        </w:rPr>
+        <w:t xml:space="preserve"> </w:t>
+      </w:r>
+      <w:r>
+        <w:rPr>
+          <w:rFonts w:ascii="Segoe UI" w:hAnsi="Segoe UI" w:cs="Segoe UI"/>
+          <w:b/>
+          <w:sz w:val="21"/>
+          <w:szCs w:val="21"/>
+          <w:shd w:val="clear" w:color="auto" w:fill="FFFFFF"/>
+        </w:rPr>
+        <w:t>step</w:t>
+      </w:r>
+      <w:r>
+        <w:rPr>
+          <w:rFonts w:ascii="Segoe UI" w:hAnsi="Segoe UI" w:cs="Segoe UI"/>
+          <w:b/>
+          <w:sz w:val="21"/>
+          <w:szCs w:val="21"/>
+          <w:shd w:val="clear" w:color="auto" w:fill="FFFFFF"/>
+        </w:rPr>
+        <w:t xml:space="preserve"> </w:t>
+      </w:r>
+      <w:r>
+        <w:rPr>
+          <w:rFonts w:ascii="Segoe UI" w:hAnsi="Segoe UI" w:cs="Segoe UI"/>
+          <w:b/>
+          <w:sz w:val="21"/>
+          <w:szCs w:val="21"/>
+          <w:shd w:val="clear" w:color="auto" w:fill="FFFFFF"/>
+        </w:rPr>
+        <w:t xml:space="preserve">2 </w:t>
+      </w:r>
+    </w:p>
+    <w:p>
+      <w:pPr>
+        <w:rPr>
+          <w:rFonts w:ascii="Segoe UI" w:hAnsi="Segoe UI" w:cs="Segoe UI"/>
+          <w:b/>
+          <w:sz w:val="21"/>
+          <w:szCs w:val="21"/>
+          <w:shd w:val="clear" w:color="auto" w:fill="FFFFFF"/>
+        </w:rPr>
+      </w:pPr>
+      <w:r>
+        <w:rPr>
+          <w:rFonts w:ascii="Segoe UI" w:hAnsi="Segoe UI" w:cs="Segoe UI"/>
+          <w:b/>
+          <w:sz w:val="21"/>
+          <w:szCs w:val="21"/>
+          <w:shd w:val="clear" w:color="auto" w:fill="FFFFFF"/>
+        </w:rPr>
+        <w:t>Sample –</w:t>
+      </w:r>
+    </w:p>
+    <w:p>
+      <w:pPr>
+        <w:rPr>
+          <w:rFonts w:ascii="Segoe UI" w:hAnsi="Segoe UI" w:cs="Segoe UI"/>
+          <w:b/>
+          <w:sz w:val="21"/>
+          <w:szCs w:val="21"/>
+          <w:shd w:val="clear" w:color="auto" w:fill="FFFFFF"/>
+        </w:rPr>
+      </w:pPr>
+      <w:proofErr w:type="spellStart"/>
+      <w:r>
+        <w:rPr>
+          <w:rFonts w:ascii="Segoe UI" w:hAnsi="Segoe UI" w:cs="Segoe UI"/>
+          <w:b/>
+          <w:sz w:val="21"/>
+          <w:szCs w:val="21"/>
+          <w:shd w:val="clear" w:color="auto" w:fill="FFFFFF"/>
+        </w:rPr>
+        <w:t>Authtoken</w:t>
+      </w:r>
+      <w:proofErr w:type="spellEnd"/>
+      <w:r>
+        <w:rPr>
+          <w:rFonts w:ascii="Segoe UI" w:hAnsi="Segoe UI" w:cs="Segoe UI"/>
+          <w:b/>
+          <w:sz w:val="21"/>
+          <w:szCs w:val="21"/>
+          <w:shd w:val="clear" w:color="auto" w:fill="FFFFFF"/>
+        </w:rPr>
+        <w:t xml:space="preserve">: </w:t>
+      </w:r>
+    </w:p>
+    <w:p>
+      <w:pPr>
+        <w:rPr>
+          <w:rFonts w:ascii="Segoe UI" w:hAnsi="Segoe UI" w:cs="Segoe UI"/>
+          <w:sz w:val="21"/>
+          <w:szCs w:val="21"/>
+          <w:shd w:val="clear" w:color="auto" w:fill="FFFFFF"/>
+        </w:rPr>
+      </w:pPr>
+      <w:r>
+        <w:rPr>
+          <w:rFonts w:ascii="Segoe UI" w:hAnsi="Segoe UI" w:cs="Segoe UI"/>
+          <w:noProof/>
+          <w:sz w:val="21"/>
+          <w:szCs w:val="21"/>
+          <w:shd w:val="clear" w:color="auto" w:fill="FFFFFF"/>
+        </w:rPr>
+        <w:lastRenderedPageBreak/>
+        <w:drawing>
+          <wp:inline distT="0" distB="0" distL="0" distR="0" wp14:anchorId="2C087B95" wp14:editId="5C79C79D">
+            <wp:extent cx="5943600" cy="3124835"/>
+            <wp:effectExtent l="0" t="0" r="0" b="0"/>
+            <wp:docPr id="6" name="Picture 6"/>
+            <wp:cNvGraphicFramePr>
+              <a:graphicFrameLocks xmlns:a="http://schemas.openxmlformats.org/drawingml/2006/main" noChangeAspect="1"/>
+            </wp:cNvGraphicFramePr>
+            <a:graphic xmlns:a="http://schemas.openxmlformats.org/drawingml/2006/main">
+              <a:graphicData uri="http://schemas.openxmlformats.org/drawingml/2006/picture">
+                <pic:pic xmlns:pic="http://schemas.openxmlformats.org/drawingml/2006/picture">
+                  <pic:nvPicPr>
+                    <pic:cNvPr id="0" name=""/>
+                    <pic:cNvPicPr/>
+                  </pic:nvPicPr>
+                  <pic:blipFill>
+                    <a:blip r:embed="rId6"/>
+                    <a:stretch>
+                      <a:fillRect/>
+                    </a:stretch>
+                  </pic:blipFill>
+                  <pic:spPr>
+                    <a:xfrm>
+                      <a:off x="0" y="0"/>
+                      <a:ext cx="5943600" cy="3124835"/>
+                    </a:xfrm>
+                    <a:prstGeom prst="rect">
+                      <a:avLst/>
+                    </a:prstGeom>
+                  </pic:spPr>
+                </pic:pic>
+              </a:graphicData>
+            </a:graphic>
+          </wp:inline>
+        </w:drawing>
+      </w:r>
+    </w:p>
+    <w:p>
+      <w:pPr>
+        <w:rPr>
+          <w:rFonts w:ascii="Segoe UI" w:hAnsi="Segoe UI" w:cs="Segoe UI"/>
+          <w:sz w:val="21"/>
+          <w:szCs w:val="21"/>
+          <w:shd w:val="clear" w:color="auto" w:fill="FFFFFF"/>
+        </w:rPr>
+      </w:pPr>
+    </w:p>
+    <w:p>
+      <w:pPr>
+        <w:rPr>
+          <w:rFonts w:ascii="Segoe UI" w:hAnsi="Segoe UI" w:cs="Segoe UI"/>
+          <w:sz w:val="21"/>
+          <w:szCs w:val="21"/>
+          <w:shd w:val="clear" w:color="auto" w:fill="FFFFFF"/>
+        </w:rPr>
+      </w:pPr>
+    </w:p>
+    <w:p>
+      <w:pPr>
+        <w:rPr>
+          <w:rFonts w:ascii="Segoe UI" w:hAnsi="Segoe UI" w:cs="Segoe UI"/>
+          <w:sz w:val="21"/>
+          <w:szCs w:val="21"/>
+          <w:shd w:val="clear" w:color="auto" w:fill="FFFFFF"/>
+        </w:rPr>
+      </w:pPr>
+      <w:proofErr w:type="gramStart"/>
+      <w:r>
+        <w:rPr>
+          <w:rFonts w:ascii="Segoe UI" w:hAnsi="Segoe UI" w:cs="Segoe UI"/>
+          <w:sz w:val="21"/>
+          <w:szCs w:val="21"/>
+          <w:shd w:val="clear" w:color="auto" w:fill="FFFFFF"/>
+        </w:rPr>
+        <w:t>Step 5.</w:t>
+      </w:r>
+      <w:proofErr w:type="gramEnd"/>
+      <w:r>
+        <w:rPr>
+          <w:rFonts w:ascii="Segoe UI" w:hAnsi="Segoe UI" w:cs="Segoe UI"/>
+          <w:sz w:val="21"/>
+          <w:szCs w:val="21"/>
+          <w:shd w:val="clear" w:color="auto" w:fill="FFFFFF"/>
+        </w:rPr>
+        <w:t xml:space="preserve"> And </w:t>
+      </w:r>
+      <w:proofErr w:type="gramStart"/>
+      <w:r>
+        <w:rPr>
+          <w:rFonts w:ascii="Segoe UI" w:hAnsi="Segoe UI" w:cs="Segoe UI"/>
+          <w:sz w:val="21"/>
+          <w:szCs w:val="21"/>
+          <w:shd w:val="clear" w:color="auto" w:fill="FFFFFF"/>
+        </w:rPr>
+        <w:t>Run  this</w:t>
+      </w:r>
+      <w:proofErr w:type="gramEnd"/>
+      <w:r>
+        <w:rPr>
+          <w:rFonts w:ascii="Segoe UI" w:hAnsi="Segoe UI" w:cs="Segoe UI"/>
+          <w:sz w:val="21"/>
+          <w:szCs w:val="21"/>
+          <w:shd w:val="clear" w:color="auto" w:fill="FFFFFF"/>
+        </w:rPr>
+        <w:t xml:space="preserve"> </w:t>
+      </w:r>
+      <w:proofErr w:type="spellStart"/>
+      <w:r>
+        <w:rPr>
+          <w:rFonts w:ascii="Segoe UI" w:hAnsi="Segoe UI" w:cs="Segoe UI"/>
+          <w:sz w:val="21"/>
+          <w:szCs w:val="21"/>
+          <w:shd w:val="clear" w:color="auto" w:fill="FFFFFF"/>
+        </w:rPr>
+        <w:t>cmd</w:t>
+      </w:r>
+      <w:proofErr w:type="spellEnd"/>
+    </w:p>
+    <w:p>
+      <w:pPr>
+        <w:rPr>
+          <w:rFonts w:ascii="Segoe UI" w:hAnsi="Segoe UI" w:cs="Segoe UI"/>
+          <w:sz w:val="21"/>
+          <w:szCs w:val="21"/>
+          <w:shd w:val="clear" w:color="auto" w:fill="FFFFFF"/>
+        </w:rPr>
+      </w:pPr>
+      <w:r>
+        <w:rPr>
+          <w:noProof/>
+        </w:rPr>
+        <w:drawing>
+          <wp:inline distT="0" distB="0" distL="0" distR="0" wp14:anchorId="6B67FD06" wp14:editId="57E98BE7">
+            <wp:extent cx="5943600" cy="3714750"/>
+            <wp:effectExtent l="0" t="0" r="0" b="0"/>
+            <wp:docPr id="7" name="Picture 7"/>
+            <wp:cNvGraphicFramePr>
+              <a:graphicFrameLocks xmlns:a="http://schemas.openxmlformats.org/drawingml/2006/main" noChangeAspect="1"/>
+            </wp:cNvGraphicFramePr>
+            <a:graphic xmlns:a="http://schemas.openxmlformats.org/drawingml/2006/main">
+              <a:graphicData uri="http://schemas.openxmlformats.org/drawingml/2006/picture">
+                <pic:pic xmlns:pic="http://schemas.openxmlformats.org/drawingml/2006/picture">
+                  <pic:nvPicPr>
+                    <pic:cNvPr id="0" name=""/>
+                    <pic:cNvPicPr/>
+                  </pic:nvPicPr>
+                  <pic:blipFill>
+                    <a:blip r:embed="rId10"/>
+                    <a:stretch>
+                      <a:fillRect/>
+                    </a:stretch>
+                  </pic:blipFill>
+                  <pic:spPr>
+                    <a:xfrm>
+                      <a:off x="0" y="0"/>
+                      <a:ext cx="5943600" cy="3714750"/>
+                    </a:xfrm>
+                    <a:prstGeom prst="rect">
+                      <a:avLst/>
+                    </a:prstGeom>
+                  </pic:spPr>
+                </pic:pic>
+              </a:graphicData>
+            </a:graphic>
+          </wp:inline>
+        </w:drawing>
+      </w:r>
+    </w:p>
+    <w:p>
+      <w:pPr>
+        <w:pStyle w:val="HTMLPreformatted"/>
+        <w:pBdr>
+          <w:top w:val="single" w:sz="6" w:space="3" w:color="F0F2F5"/>
+          <w:left w:val="single" w:sz="6" w:space="8" w:color="F0F2F5"/>
+          <w:bottom w:val="single" w:sz="6" w:space="3" w:color="F0F2F5"/>
+          <w:right w:val="single" w:sz="6" w:space="8" w:color="F0F2F5"/>
+        </w:pBdr>
+        <w:shd w:val="clear" w:color="auto" w:fill="F0F2F5"/>
+        <w:rPr>
+          <w:rFonts w:ascii="Consolas" w:hAnsi="Consolas"/>
+          <w:color w:val="151429"/>
+          <w:sz w:val="21"/>
+          <w:szCs w:val="21"/>
+        </w:rPr>
+      </w:pPr>
+      <w:proofErr w:type="gramStart"/>
+      <w:r>
+        <w:rPr>
+          <w:rFonts w:ascii="Segoe UI" w:hAnsi="Segoe UI" w:cs="Segoe UI"/>
+          <w:sz w:val="21"/>
+          <w:szCs w:val="21"/>
+          <w:shd w:val="clear" w:color="auto" w:fill="FFFFFF"/>
+        </w:rPr>
+        <w:lastRenderedPageBreak/>
+        <w:t>Step 6.</w:t>
+      </w:r>
+      <w:proofErr w:type="gramEnd"/>
+      <w:r>
+        <w:rPr>
+          <w:rFonts w:ascii="Segoe UI" w:hAnsi="Segoe UI" w:cs="Segoe UI"/>
+          <w:sz w:val="21"/>
+          <w:szCs w:val="21"/>
+          <w:shd w:val="clear" w:color="auto" w:fill="FFFFFF"/>
+        </w:rPr>
+        <w:t xml:space="preserve"> </w:t>
+      </w:r>
+      <w:proofErr w:type="spellStart"/>
+      <w:proofErr w:type="gramStart"/>
+      <w:r>
+        <w:rPr>
+          <w:rFonts w:ascii="Consolas" w:hAnsi="Consolas"/>
+          <w:color w:val="151429"/>
+          <w:sz w:val="21"/>
+          <w:szCs w:val="21"/>
+          <w:bdr w:val="none" w:sz="0" w:space="0" w:color="auto" w:frame="1"/>
+        </w:rPr>
+        <w:t>ngrok</w:t>
+      </w:r>
+      <w:proofErr w:type="spellEnd"/>
+      <w:proofErr w:type="gramEnd"/>
+      <w:r>
+        <w:rPr>
+          <w:rFonts w:ascii="Consolas" w:hAnsi="Consolas"/>
+          <w:color w:val="151429"/>
+          <w:sz w:val="21"/>
+          <w:szCs w:val="21"/>
+          <w:bdr w:val="none" w:sz="0" w:space="0" w:color="auto" w:frame="1"/>
+        </w:rPr>
+        <w:t xml:space="preserve"> http 80</w:t>
+      </w:r>
+    </w:p>
+    <w:p>
+      <w:pPr>
+        <w:rPr>
+          <w:rFonts w:ascii="Segoe UI" w:hAnsi="Segoe UI" w:cs="Segoe UI"/>
+          <w:sz w:val="21"/>
+          <w:szCs w:val="21"/>
+          <w:shd w:val="clear" w:color="auto" w:fill="FFFFFF"/>
+        </w:rPr>
+      </w:pPr>
+    </w:p>
+    <w:p>
+      <w:pPr>
+        <w:rPr>
+          <w:rFonts w:ascii="Segoe UI" w:hAnsi="Segoe UI" w:cs="Segoe UI"/>
+          <w:sz w:val="21"/>
+          <w:szCs w:val="21"/>
+          <w:shd w:val="clear" w:color="auto" w:fill="FFFFFF"/>
+        </w:rPr>
+      </w:pPr>
+      <w:r>
+        <w:rPr>
+          <w:noProof/>
+        </w:rPr>
+        <w:drawing>
+          <wp:inline distT="0" distB="0" distL="0" distR="0" wp14:anchorId="3DDFD159" wp14:editId="18152EC7">
+            <wp:extent cx="5943600" cy="3714750"/>
+            <wp:effectExtent l="0" t="0" r="0" b="0"/>
+            <wp:docPr id="8" name="Picture 8"/>
+            <wp:cNvGraphicFramePr>
+              <a:graphicFrameLocks xmlns:a="http://schemas.openxmlformats.org/drawingml/2006/main" noChangeAspect="1"/>
+            </wp:cNvGraphicFramePr>
+            <a:graphic xmlns:a="http://schemas.openxmlformats.org/drawingml/2006/main">
+              <a:graphicData uri="http://schemas.openxmlformats.org/drawingml/2006/picture">
+                <pic:pic xmlns:pic="http://schemas.openxmlformats.org/drawingml/2006/picture">
+                  <pic:nvPicPr>
+                    <pic:cNvPr id="0" name=""/>
+                    <pic:cNvPicPr/>
+                  </pic:nvPicPr>
+                  <pic:blipFill>
+                    <a:blip r:embed="rId11"/>
+                    <a:stretch>
+                      <a:fillRect/>
+                    </a:stretch>
+                  </pic:blipFill>
+                  <pic:spPr>
+                    <a:xfrm>
+                      <a:off x="0" y="0"/>
+                      <a:ext cx="5943600" cy="3714750"/>
+                    </a:xfrm>
+                    <a:prstGeom prst="rect">
+                      <a:avLst/>
+                    </a:prstGeom>
+                  </pic:spPr>
+                </pic:pic>
+              </a:graphicData>
+            </a:graphic>
+          </wp:inline>
+        </w:drawing>
+      </w:r>
+    </w:p>
+    <w:p>
+      <w:pPr>
+        <w:rPr>
+          <w:rFonts w:ascii="Segoe UI" w:hAnsi="Segoe UI" w:cs="Segoe UI"/>
+          <w:sz w:val="21"/>
+          <w:szCs w:val="21"/>
+          <w:shd w:val="clear" w:color="auto" w:fill="FFFFFF"/>
+        </w:rPr>
+      </w:pPr>
+    </w:p>
+    <w:p>
+      <w:pPr>
+        <w:rPr>
+          <w:rFonts w:ascii="Segoe UI" w:hAnsi="Segoe UI" w:cs="Segoe UI"/>
+          <w:sz w:val="21"/>
+          <w:szCs w:val="21"/>
+          <w:shd w:val="clear" w:color="auto" w:fill="FFFFFF"/>
+        </w:rPr>
+      </w:pPr>
+    </w:p>
+    <w:p>
+      <w:pPr>
+        <w:rPr>
+          <w:rFonts w:ascii="Segoe UI" w:hAnsi="Segoe UI" w:cs="Segoe UI"/>
+          <w:sz w:val="21"/>
+          <w:szCs w:val="21"/>
+          <w:shd w:val="clear" w:color="auto" w:fill="FFFFFF"/>
+        </w:rPr>
+      </w:pPr>
+    </w:p>
+    <w:p>
+      <w:pPr>
+        <w:rPr>
+          <w:rFonts w:ascii="Segoe UI" w:hAnsi="Segoe UI" w:cs="Segoe UI"/>
+          <w:sz w:val="21"/>
+          <w:szCs w:val="21"/>
+          <w:shd w:val="clear" w:color="auto" w:fill="FFFFFF"/>
+        </w:rPr>
+      </w:pPr>
+    </w:p>
+    <w:p>
+      <w:pPr>
+        <w:rPr>
+          <w:rFonts w:ascii="Segoe UI" w:hAnsi="Segoe UI" w:cs="Segoe UI"/>
+          <w:sz w:val="21"/>
+          <w:szCs w:val="21"/>
+          <w:shd w:val="clear" w:color="auto" w:fill="FFFFFF"/>
+        </w:rPr>
+      </w:pPr>
+      <w:r>
+        <w:rPr>
+          <w:rFonts w:ascii="Segoe UI" w:hAnsi="Segoe UI" w:cs="Segoe UI"/>
+          <w:sz w:val="21"/>
+          <w:szCs w:val="21"/>
+          <w:shd w:val="clear" w:color="auto" w:fill="FFFFFF"/>
+        </w:rPr>
+        <w:lastRenderedPageBreak/>
+        <w:t xml:space="preserve">Copy selected text which example in bellow image </w:t>
+      </w:r>
+      <w:r>
+        <w:rPr>
+          <w:noProof/>
+        </w:rPr>
+        <w:drawing>
+          <wp:inline distT="0" distB="0" distL="0" distR="0" wp14:anchorId="0F83617E" wp14:editId="2FB9E6B6">
+            <wp:extent cx="5943600" cy="3714750"/>
+            <wp:effectExtent l="0" t="0" r="0" b="0"/>
+            <wp:docPr id="9" name="Picture 9"/>
+            <wp:cNvGraphicFramePr>
+              <a:graphicFrameLocks xmlns:a="http://schemas.openxmlformats.org/drawingml/2006/main" noChangeAspect="1"/>
+            </wp:cNvGraphicFramePr>
+            <a:graphic xmlns:a="http://schemas.openxmlformats.org/drawingml/2006/main">
+              <a:graphicData uri="http://schemas.openxmlformats.org/drawingml/2006/picture">
+                <pic:pic xmlns:pic="http://schemas.openxmlformats.org/drawingml/2006/picture">
+                  <pic:nvPicPr>
+                    <pic:cNvPr id="0" name=""/>
+                    <pic:cNvPicPr/>
+                  </pic:nvPicPr>
+                  <pic:blipFill>
+                    <a:blip r:embed="rId12"/>
+                    <a:stretch>
+                      <a:fillRect/>
+                    </a:stretch>
+                  </pic:blipFill>
+                  <pic:spPr>
+                    <a:xfrm>
+                      <a:off x="0" y="0"/>
+                      <a:ext cx="5943600" cy="3714750"/>
+                    </a:xfrm>
+                    <a:prstGeom prst="rect">
+                      <a:avLst/>
+                    </a:prstGeom>
+                  </pic:spPr>
+                </pic:pic>
+              </a:graphicData>
+            </a:graphic>
+          </wp:inline>
+        </w:drawing>
+      </w:r>
+    </w:p>
+    <w:p>
+      <w:pPr>
+        <w:rPr>
+          <w:rFonts w:ascii="Segoe UI" w:hAnsi="Segoe UI" w:cs="Segoe UI"/>
+          <w:sz w:val="21"/>
+          <w:szCs w:val="21"/>
+          <w:shd w:val="clear" w:color="auto" w:fill="FFFFFF"/>
+        </w:rPr>
+      </w:pPr>
+    </w:p>
+    <w:p>
+      <w:pPr>
+        <w:rPr>
+          <w:rFonts w:ascii="Segoe UI" w:hAnsi="Segoe UI" w:cs="Segoe UI"/>
+          <w:sz w:val="21"/>
+          <w:szCs w:val="21"/>
+          <w:shd w:val="clear" w:color="auto" w:fill="FFFFFF"/>
+        </w:rPr>
+      </w:pPr>
+      <w:r>
+        <w:rPr>
+          <w:rFonts w:ascii="Segoe UI" w:hAnsi="Segoe UI" w:cs="Segoe UI"/>
+          <w:sz w:val="21"/>
+          <w:szCs w:val="21"/>
+          <w:shd w:val="clear" w:color="auto" w:fill="FFFFFF"/>
+        </w:rPr>
+        <w:t xml:space="preserve">Copy content like as – </w:t>
+      </w:r>
+    </w:p>
+    <w:p>
+      <w:pPr>
+        <w:rPr>
+          <w:rFonts w:ascii="Segoe UI" w:hAnsi="Segoe UI" w:cs="Segoe UI"/>
+          <w:sz w:val="21"/>
+          <w:szCs w:val="21"/>
+          <w:shd w:val="clear" w:color="auto" w:fill="FFFFFF"/>
+        </w:rPr>
+      </w:pPr>
+      <w:hyperlink r:id="rId13" w:history="1">
+        <w:r>
+          <w:rPr>
+            <w:rStyle w:val="Hyperlink"/>
+            <w:rFonts w:ascii="Segoe UI" w:hAnsi="Segoe UI" w:cs="Segoe UI"/>
+            <w:sz w:val="21"/>
+            <w:szCs w:val="21"/>
+            <w:shd w:val="clear" w:color="auto" w:fill="FFFFFF"/>
+          </w:rPr>
+          <w:t>https://2a7a-2402-3a80-b6c-7688-3c8f-37ef-6e77-8198.in.ngrok.io</w:t>
+        </w:r>
+      </w:hyperlink>
+    </w:p>
+    <w:p>
+      <w:pPr>
+        <w:rPr>
+          <w:rFonts w:ascii="Segoe UI" w:hAnsi="Segoe UI" w:cs="Segoe UI"/>
+          <w:sz w:val="21"/>
+          <w:szCs w:val="21"/>
+          <w:shd w:val="clear" w:color="auto" w:fill="FFFFFF"/>
+        </w:rPr>
+      </w:pPr>
+    </w:p>
+    <w:p>
+      <w:pPr>
+        <w:rPr>
+          <w:rFonts w:ascii="Segoe UI" w:hAnsi="Segoe UI" w:cs="Segoe UI"/>
+          <w:sz w:val="21"/>
+          <w:szCs w:val="21"/>
+          <w:shd w:val="clear" w:color="auto" w:fill="FFFFFF"/>
+        </w:rPr>
+      </w:pPr>
+      <w:r>
+        <w:rPr>
+          <w:rFonts w:ascii="Segoe UI" w:hAnsi="Segoe UI" w:cs="Segoe UI"/>
+          <w:sz w:val="21"/>
+          <w:szCs w:val="21"/>
+          <w:shd w:val="clear" w:color="auto" w:fill="FFFFFF"/>
+        </w:rPr>
+        <w:t xml:space="preserve">Your final server </w:t>
+      </w:r>
+      <w:proofErr w:type="spellStart"/>
+      <w:proofErr w:type="gramStart"/>
+      <w:r>
+        <w:rPr>
+          <w:rFonts w:ascii="Segoe UI" w:hAnsi="Segoe UI" w:cs="Segoe UI"/>
+          <w:sz w:val="21"/>
+          <w:szCs w:val="21"/>
+          <w:shd w:val="clear" w:color="auto" w:fill="FFFFFF"/>
+        </w:rPr>
+        <w:t>url</w:t>
+      </w:r>
+      <w:proofErr w:type="spellEnd"/>
+      <w:proofErr w:type="gramEnd"/>
+      <w:r>
+        <w:rPr>
+          <w:rFonts w:ascii="Segoe UI" w:hAnsi="Segoe UI" w:cs="Segoe UI"/>
+          <w:sz w:val="21"/>
+          <w:szCs w:val="21"/>
+          <w:shd w:val="clear" w:color="auto" w:fill="FFFFFF"/>
+        </w:rPr>
+        <w:t xml:space="preserve"> </w:t>
+      </w:r>
+      <w:proofErr w:type="spellStart"/>
+      <w:r>
+        <w:rPr>
+          <w:rFonts w:ascii="Segoe UI" w:hAnsi="Segoe UI" w:cs="Segoe UI"/>
+          <w:sz w:val="21"/>
+          <w:szCs w:val="21"/>
+          <w:shd w:val="clear" w:color="auto" w:fill="FFFFFF"/>
+        </w:rPr>
+        <w:t>maked</w:t>
+      </w:r>
+      <w:proofErr w:type="spellEnd"/>
+      <w:r>
+        <w:rPr>
+          <w:rFonts w:ascii="Segoe UI" w:hAnsi="Segoe UI" w:cs="Segoe UI"/>
+          <w:sz w:val="21"/>
+          <w:szCs w:val="21"/>
+          <w:shd w:val="clear" w:color="auto" w:fill="FFFFFF"/>
+        </w:rPr>
+        <w:t xml:space="preserve">: </w:t>
+      </w:r>
+    </w:p>
+    <w:p>
+      <w:pPr>
+        <w:rPr>
+          <w:rFonts w:ascii="Segoe UI" w:hAnsi="Segoe UI" w:cs="Segoe UI"/>
+          <w:sz w:val="21"/>
+          <w:szCs w:val="21"/>
+          <w:shd w:val="clear" w:color="auto" w:fill="FFFFFF"/>
+        </w:rPr>
+      </w:pPr>
+      <w:hyperlink r:id="rId14" w:history="1">
+        <w:r>
+          <w:rPr>
+            <w:rStyle w:val="Hyperlink"/>
+            <w:rFonts w:ascii="Segoe UI" w:hAnsi="Segoe UI" w:cs="Segoe UI"/>
+            <w:sz w:val="21"/>
+            <w:szCs w:val="21"/>
+            <w:shd w:val="clear" w:color="auto" w:fill="FFFFFF"/>
+          </w:rPr>
+          <w:t>https://2a7a-2402-3a80-b6c-7688-3c8f-37ef-6e77-8198.in.ngrok.io/newvisionclinic/site/login</w:t>
+        </w:r>
+      </w:hyperlink>
+    </w:p>
+    <w:p>
+      <w:pPr>
+        <w:rPr>
+          <w:rFonts w:ascii="Segoe UI" w:hAnsi="Segoe UI" w:cs="Segoe UI"/>
+          <w:sz w:val="21"/>
+          <w:szCs w:val="21"/>
+          <w:shd w:val="clear" w:color="auto" w:fill="FFFFFF"/>
+        </w:rPr>
+      </w:pPr>
+    </w:p>
+    <w:p>
+      <w:pPr>
+        <w:rPr>
+          <w:rFonts w:ascii="Segoe UI" w:hAnsi="Segoe UI" w:cs="Segoe UI"/>
+          <w:sz w:val="21"/>
+          <w:szCs w:val="21"/>
+          <w:shd w:val="clear" w:color="auto" w:fill="FFFFFF"/>
+        </w:rPr>
+      </w:pPr>
+    </w:p>
+    <w:p>
+      <w:pPr>
+        <w:rPr>
+          <w:rFonts w:ascii="Segoe UI" w:hAnsi="Segoe UI" w:cs="Segoe UI"/>
+          <w:sz w:val="21"/>
+          <w:szCs w:val="21"/>
+          <w:shd w:val="clear" w:color="auto" w:fill="FFFFFF"/>
+        </w:rPr>
+      </w:pPr>
+      <w:r>
+        <w:rPr>
+          <w:noProof/>
+        </w:rPr>
+        <w:lastRenderedPageBreak/>
+        <w:drawing>
+          <wp:inline distT="0" distB="0" distL="0" distR="0" wp14:anchorId="54D0C0BE" wp14:editId="10935F01">
+            <wp:extent cx="5943600" cy="3714750"/>
+            <wp:effectExtent l="0" t="0" r="0" b="0"/>
+            <wp:docPr id="11" name="Picture 11"/>
+            <wp:cNvGraphicFramePr>
+              <a:graphicFrameLocks xmlns:a="http://schemas.openxmlformats.org/drawingml/2006/main" noChangeAspect="1"/>
+            </wp:cNvGraphicFramePr>
+            <a:graphic xmlns:a="http://schemas.openxmlformats.org/drawingml/2006/main">
+              <a:graphicData uri="http://schemas.openxmlformats.org/drawingml/2006/picture">
+                <pic:pic xmlns:pic="http://schemas.openxmlformats.org/drawingml/2006/picture">
+                  <pic:nvPicPr>
+                    <pic:cNvPr id="0" name=""/>
+                    <pic:cNvPicPr/>
+                  </pic:nvPicPr>
+                  <pic:blipFill>
+                    <a:blip r:embed="rId15"/>
+                    <a:stretch>
+                      <a:fillRect/>
+                    </a:stretch>
+                  </pic:blipFill>
+                  <pic:spPr>
+                    <a:xfrm>
+                      <a:off x="0" y="0"/>
+                      <a:ext cx="5943600" cy="3714750"/>
+                    </a:xfrm>
+                    <a:prstGeom prst="rect">
+                      <a:avLst/>
+                    </a:prstGeom>
+                  </pic:spPr>
+                </pic:pic>
+              </a:graphicData>
+            </a:graphic>
+          </wp:inline>
+        </w:drawing>
+      </w:r>
+    </w:p>
+    <w:p>
+      <w:pPr>
+        <w:rPr>
+          <w:rFonts w:ascii="Segoe UI" w:hAnsi="Segoe UI" w:cs="Segoe UI"/>
+          <w:sz w:val="21"/>
+          <w:szCs w:val="21"/>
+          <w:shd w:val="clear" w:color="auto" w:fill="FFFFFF"/>
+        </w:rPr>
+      </w:pPr>
+      <w:r>
+        <w:rPr>
+          <w:rFonts w:ascii="Segoe UI" w:hAnsi="Segoe UI" w:cs="Segoe UI"/>
+          <w:sz w:val="21"/>
+          <w:szCs w:val="21"/>
+          <w:shd w:val="clear" w:color="auto" w:fill="FFFFFF"/>
+        </w:rPr>
+        <w:t xml:space="preserve">Click </w:t>
+      </w:r>
+      <w:proofErr w:type="spellStart"/>
+      <w:r>
+        <w:rPr>
+          <w:rFonts w:ascii="Segoe UI" w:hAnsi="Segoe UI" w:cs="Segoe UI"/>
+          <w:sz w:val="21"/>
+          <w:szCs w:val="21"/>
+          <w:shd w:val="clear" w:color="auto" w:fill="FFFFFF"/>
+        </w:rPr>
+        <w:t>visite</w:t>
+      </w:r>
+      <w:proofErr w:type="spellEnd"/>
+      <w:r>
+        <w:rPr>
+          <w:rFonts w:ascii="Segoe UI" w:hAnsi="Segoe UI" w:cs="Segoe UI"/>
+          <w:sz w:val="21"/>
+          <w:szCs w:val="21"/>
+          <w:shd w:val="clear" w:color="auto" w:fill="FFFFFF"/>
+        </w:rPr>
+        <w:t xml:space="preserve"> site</w:t>
       </w:r>
     </w:p>
     <w:p>
@@ -313,17 +1364,6 @@
       <w:bookmarkStart w:id="0" w:name="_GoBack"/>
       <w:bookmarkEnd w:id="0"/>
     </w:p>
-    <w:p>
-      <w:pPr>
-        <w:rPr>
-          <w:rFonts w:ascii="Segoe UI" w:hAnsi="Segoe UI" w:cs="Segoe UI"/>
-          <w:sz w:val="21"/>
-          <w:szCs w:val="21"/>
-          <w:shd w:val="clear" w:color="auto" w:fill="FFFFFF"/>
-        </w:rPr>
-      </w:pPr>
-    </w:p>
-    <w:p/>
     <w:sectPr>
       <w:pgSz w:w="12240" w:h="15840"/>
       <w:pgMar w:top="1440" w:right="1440" w:bottom="1440" w:left="1440" w:header="720" w:footer="720" w:gutter="0"/>
@@ -551,6 +1591,78 @@
       <w:szCs w:val="16"/>
     </w:rPr>
   </w:style>
+  <w:style w:type="paragraph" w:styleId="HTMLPreformatted">
+    <w:name w:val="HTML Preformatted"/>
+    <w:basedOn w:val="Normal"/>
+    <w:link w:val="HTMLPreformattedChar"/>
+    <w:uiPriority w:val="99"/>
+    <w:semiHidden/>
+    <w:unhideWhenUsed/>
+    <w:rsid w:val="00E37FCA"/>
+    <w:pPr>
+      <w:tabs>
+        <w:tab w:val="left" w:pos="916"/>
+        <w:tab w:val="left" w:pos="1832"/>
+        <w:tab w:val="left" w:pos="2748"/>
+        <w:tab w:val="left" w:pos="3664"/>
+        <w:tab w:val="left" w:pos="4580"/>
+        <w:tab w:val="left" w:pos="5496"/>
+        <w:tab w:val="left" w:pos="6412"/>
+        <w:tab w:val="left" w:pos="7328"/>
+        <w:tab w:val="left" w:pos="8244"/>
+        <w:tab w:val="left" w:pos="9160"/>
+        <w:tab w:val="left" w:pos="10076"/>
+        <w:tab w:val="left" w:pos="10992"/>
+        <w:tab w:val="left" w:pos="11908"/>
+        <w:tab w:val="left" w:pos="12824"/>
+        <w:tab w:val="left" w:pos="13740"/>
+        <w:tab w:val="left" w:pos="14656"/>
+      </w:tabs>
+      <w:spacing w:after="0" w:line="240" w:lineRule="auto"/>
+    </w:pPr>
+    <w:rPr>
+      <w:rFonts w:ascii="Courier New" w:eastAsia="Times New Roman" w:hAnsi="Courier New" w:cs="Courier New"/>
+      <w:sz w:val="20"/>
+      <w:szCs w:val="20"/>
+    </w:rPr>
+  </w:style>
+  <w:style w:type="character" w:customStyle="1" w:styleId="HTMLPreformattedChar">
+    <w:name w:val="HTML Preformatted Char"/>
+    <w:basedOn w:val="DefaultParagraphFont"/>
+    <w:link w:val="HTMLPreformatted"/>
+    <w:uiPriority w:val="99"/>
+    <w:semiHidden/>
+    <w:rsid w:val="00E37FCA"/>
+    <w:rPr>
+      <w:rFonts w:ascii="Courier New" w:eastAsia="Times New Roman" w:hAnsi="Courier New" w:cs="Courier New"/>
+      <w:sz w:val="20"/>
+      <w:szCs w:val="20"/>
+    </w:rPr>
+  </w:style>
+  <w:style w:type="character" w:styleId="HTMLCode">
+    <w:name w:val="HTML Code"/>
+    <w:basedOn w:val="DefaultParagraphFont"/>
+    <w:uiPriority w:val="99"/>
+    <w:semiHidden/>
+    <w:unhideWhenUsed/>
+    <w:rsid w:val="00E37FCA"/>
+    <w:rPr>
+      <w:rFonts w:ascii="Courier New" w:eastAsia="Times New Roman" w:hAnsi="Courier New" w:cs="Courier New"/>
+      <w:sz w:val="20"/>
+      <w:szCs w:val="20"/>
+    </w:rPr>
+  </w:style>
+  <w:style w:type="character" w:styleId="Hyperlink">
+    <w:name w:val="Hyperlink"/>
+    <w:basedOn w:val="DefaultParagraphFont"/>
+    <w:uiPriority w:val="99"/>
+    <w:unhideWhenUsed/>
+    <w:rsid w:val="00D43BD1"/>
+    <w:rPr>
+      <w:color w:val="0000FF" w:themeColor="hyperlink"/>
+      <w:u w:val="single"/>
+    </w:rPr>
+  </w:style>
 </w:styles>
 </file>
 
@@ -769,6 +1881,78 @@
       <w:rFonts w:ascii="Tahoma" w:hAnsi="Tahoma" w:cs="Tahoma"/>
       <w:sz w:val="16"/>
       <w:szCs w:val="16"/>
+    </w:rPr>
+  </w:style>
+  <w:style w:type="paragraph" w:styleId="HTMLPreformatted">
+    <w:name w:val="HTML Preformatted"/>
+    <w:basedOn w:val="Normal"/>
+    <w:link w:val="HTMLPreformattedChar"/>
+    <w:uiPriority w:val="99"/>
+    <w:semiHidden/>
+    <w:unhideWhenUsed/>
+    <w:rsid w:val="00E37FCA"/>
+    <w:pPr>
+      <w:tabs>
+        <w:tab w:val="left" w:pos="916"/>
+        <w:tab w:val="left" w:pos="1832"/>
+        <w:tab w:val="left" w:pos="2748"/>
+        <w:tab w:val="left" w:pos="3664"/>
+        <w:tab w:val="left" w:pos="4580"/>
+        <w:tab w:val="left" w:pos="5496"/>
+        <w:tab w:val="left" w:pos="6412"/>
+        <w:tab w:val="left" w:pos="7328"/>
+        <w:tab w:val="left" w:pos="8244"/>
+        <w:tab w:val="left" w:pos="9160"/>
+        <w:tab w:val="left" w:pos="10076"/>
+        <w:tab w:val="left" w:pos="10992"/>
+        <w:tab w:val="left" w:pos="11908"/>
+        <w:tab w:val="left" w:pos="12824"/>
+        <w:tab w:val="left" w:pos="13740"/>
+        <w:tab w:val="left" w:pos="14656"/>
+      </w:tabs>
+      <w:spacing w:after="0" w:line="240" w:lineRule="auto"/>
+    </w:pPr>
+    <w:rPr>
+      <w:rFonts w:ascii="Courier New" w:eastAsia="Times New Roman" w:hAnsi="Courier New" w:cs="Courier New"/>
+      <w:sz w:val="20"/>
+      <w:szCs w:val="20"/>
+    </w:rPr>
+  </w:style>
+  <w:style w:type="character" w:customStyle="1" w:styleId="HTMLPreformattedChar">
+    <w:name w:val="HTML Preformatted Char"/>
+    <w:basedOn w:val="DefaultParagraphFont"/>
+    <w:link w:val="HTMLPreformatted"/>
+    <w:uiPriority w:val="99"/>
+    <w:semiHidden/>
+    <w:rsid w:val="00E37FCA"/>
+    <w:rPr>
+      <w:rFonts w:ascii="Courier New" w:eastAsia="Times New Roman" w:hAnsi="Courier New" w:cs="Courier New"/>
+      <w:sz w:val="20"/>
+      <w:szCs w:val="20"/>
+    </w:rPr>
+  </w:style>
+  <w:style w:type="character" w:styleId="HTMLCode">
+    <w:name w:val="HTML Code"/>
+    <w:basedOn w:val="DefaultParagraphFont"/>
+    <w:uiPriority w:val="99"/>
+    <w:semiHidden/>
+    <w:unhideWhenUsed/>
+    <w:rsid w:val="00E37FCA"/>
+    <w:rPr>
+      <w:rFonts w:ascii="Courier New" w:eastAsia="Times New Roman" w:hAnsi="Courier New" w:cs="Courier New"/>
+      <w:sz w:val="20"/>
+      <w:szCs w:val="20"/>
+    </w:rPr>
+  </w:style>
+  <w:style w:type="character" w:styleId="Hyperlink">
+    <w:name w:val="Hyperlink"/>
+    <w:basedOn w:val="DefaultParagraphFont"/>
+    <w:uiPriority w:val="99"/>
+    <w:unhideWhenUsed/>
+    <w:rsid w:val="00D43BD1"/>
+    <w:rPr>
+      <w:color w:val="0000FF" w:themeColor="hyperlink"/>
+      <w:u w:val="single"/>
     </w:rPr>
   </w:style>
 </w:styles>

</xml_diff>